<commit_message>
FIX: Rapport en PDF
</commit_message>
<xml_diff>
--- a/RF-Rapport_Traitement_de_donnees.docx
+++ b/RF-Rapport_Traitement_de_donnees.docx
@@ -10,7 +10,6 @@
           <w:docPartUnique/>
         </w:docPartObj>
       </w:sdtPr>
-      <w:sdtEndPr/>
       <w:sdtContent>
         <w:p>
           <w:r>
@@ -133,7 +132,6 @@
                                     <w:dataBinding w:prefixMappings="xmlns:ns0='http://purl.org/dc/elements/1.1/' xmlns:ns1='http://schemas.openxmlformats.org/package/2006/metadata/core-properties' " w:xpath="/ns1:coreProperties[1]/ns0:creator[1]" w:storeItemID="{6C3C8BC8-F283-45AE-878A-BAB7291924A1}"/>
                                     <w:text/>
                                   </w:sdtPr>
-                                  <w:sdtEndPr/>
                                   <w:sdtContent>
                                     <w:p>
                                       <w:pPr>
@@ -174,7 +172,6 @@
                                       <w:dataBinding w:prefixMappings="xmlns:ns0='http://schemas.openxmlformats.org/officeDocument/2006/extended-properties' " w:xpath="/ns0:Properties[1]/ns0:Company[1]" w:storeItemID="{6668398D-A668-4E3E-A5EB-62B293D839F1}"/>
                                       <w:text/>
                                     </w:sdtPr>
-                                    <w:sdtEndPr/>
                                     <w:sdtContent>
                                       <w:r>
                                         <w:rPr>
@@ -202,7 +199,6 @@
                                       <w:dataBinding w:prefixMappings="xmlns:ns0='http://schemas.microsoft.com/office/2006/coverPageProps' " w:xpath="/ns0:CoverPageProperties[1]/ns0:CompanyAddress[1]" w:storeItemID="{55AF091B-3C7A-41E3-B477-F2FDAA23CFDA}"/>
                                       <w:text/>
                                     </w:sdtPr>
-                                    <w:sdtEndPr/>
                                     <w:sdtContent>
                                       <w:r>
                                         <w:rPr>
@@ -284,7 +280,6 @@
                                       <w:dataBinding w:prefixMappings="xmlns:ns0='http://purl.org/dc/elements/1.1/' xmlns:ns1='http://schemas.openxmlformats.org/package/2006/metadata/core-properties' " w:xpath="/ns1:coreProperties[1]/ns0:title[1]" w:storeItemID="{6C3C8BC8-F283-45AE-878A-BAB7291924A1}"/>
                                       <w:text/>
                                     </w:sdtPr>
-                                    <w:sdtEndPr/>
                                     <w:sdtContent>
                                       <w:r>
                                         <w:rPr>
@@ -1047,7 +1042,7 @@
                 <w:noProof/>
               </w:rPr>
               <w:drawing>
-                <wp:inline distT="0" distB="0" distL="0" distR="0" wp14:anchorId="49BBF75A" wp14:editId="608073C1">
+                <wp:inline distT="0" distB="0" distL="0" distR="0" wp14:anchorId="49BBF75A" wp14:editId="251CDFB9">
                   <wp:extent cx="2620651" cy="1446130"/>
                   <wp:effectExtent l="0" t="0" r="0" b="1905"/>
                   <wp:docPr id="990526581" name="Image 1" descr="Une image contenant texte, Police, capture d’écran, noir&#10;&#10;Le contenu généré par l’IA peut être incorrect."/>
@@ -1104,7 +1099,7 @@
                 <w:noProof/>
               </w:rPr>
               <w:drawing>
-                <wp:inline distT="0" distB="0" distL="0" distR="0" wp14:anchorId="4E1ED52F" wp14:editId="5F371DD6">
+                <wp:inline distT="0" distB="0" distL="0" distR="0" wp14:anchorId="4E1ED52F" wp14:editId="7A4E338F">
                   <wp:extent cx="2694233" cy="1206919"/>
                   <wp:effectExtent l="0" t="0" r="0" b="0"/>
                   <wp:docPr id="775933266" name="Image 2" descr="Une image contenant texte, capture d’écran, Police, noir&#10;&#10;Le contenu généré par l’IA peut être incorrect."/>
@@ -1373,7 +1368,7 @@
           <w:noProof/>
         </w:rPr>
         <w:drawing>
-          <wp:inline distT="0" distB="0" distL="0" distR="0" wp14:anchorId="34E82FF0" wp14:editId="1F537187">
+          <wp:inline distT="0" distB="0" distL="0" distR="0" wp14:anchorId="34E82FF0" wp14:editId="1A98FDD2">
             <wp:extent cx="4114800" cy="3545568"/>
             <wp:effectExtent l="0" t="0" r="0" b="0"/>
             <wp:docPr id="1749311870" name="Image 3" descr="Une image contenant texte, capture d’écran, carré, Rectangle&#10;&#10;Le contenu généré par l’IA peut être incorrect."/>
@@ -1683,7 +1678,7 @@
           <w:noProof/>
         </w:rPr>
         <w:drawing>
-          <wp:inline distT="0" distB="0" distL="0" distR="0" wp14:anchorId="3BF2322C" wp14:editId="7834DEC7">
+          <wp:inline distT="0" distB="0" distL="0" distR="0" wp14:anchorId="3BF2322C" wp14:editId="2618A5AF">
             <wp:extent cx="5760720" cy="3141345"/>
             <wp:effectExtent l="0" t="0" r="5080" b="0"/>
             <wp:docPr id="676484366" name="Image 7" descr="Une image contenant ligne, Tracé, diagramme, reçu&#10;&#10;Le contenu généré par l’IA peut être incorrect."/>
@@ -1857,7 +1852,7 @@
           <w:noProof/>
         </w:rPr>
         <w:drawing>
-          <wp:inline distT="0" distB="0" distL="0" distR="0" wp14:anchorId="33AF4FF4" wp14:editId="6100D694">
+          <wp:inline distT="0" distB="0" distL="0" distR="0" wp14:anchorId="33AF4FF4" wp14:editId="548C5152">
             <wp:extent cx="4820403" cy="2964872"/>
             <wp:effectExtent l="0" t="0" r="5715" b="0"/>
             <wp:docPr id="1511004484" name="Image 8" descr="Une image contenant ligne, Tracé, diagramme, texte&#10;&#10;Le contenu généré par l’IA peut être incorrect."/>
@@ -2096,7 +2091,7 @@
           <w:noProof/>
         </w:rPr>
         <w:drawing>
-          <wp:inline distT="0" distB="0" distL="0" distR="0" wp14:anchorId="30F471D0" wp14:editId="1CB4D94B">
+          <wp:inline distT="0" distB="0" distL="0" distR="0" wp14:anchorId="30F471D0" wp14:editId="072293CA">
             <wp:extent cx="4707890" cy="2566852"/>
             <wp:effectExtent l="0" t="0" r="3810" b="0"/>
             <wp:docPr id="1628244605" name="Image 10" descr="Une image contenant ligne, texte, reçu, Tracé&#10;&#10;Le contenu généré par l’IA peut être incorrect."/>
@@ -2194,7 +2189,7 @@
           <w:noProof/>
         </w:rPr>
         <w:drawing>
-          <wp:inline distT="0" distB="0" distL="0" distR="0" wp14:anchorId="75403445" wp14:editId="4B1917DA">
+          <wp:inline distT="0" distB="0" distL="0" distR="0" wp14:anchorId="75403445" wp14:editId="6915DF40">
             <wp:extent cx="4758796" cy="2964815"/>
             <wp:effectExtent l="0" t="0" r="3810" b="0"/>
             <wp:docPr id="1305461061" name="Image 11" descr="Une image contenant ligne, Tracé, diagramme, texte&#10;&#10;Le contenu généré par l’IA peut être incorrect."/>

</xml_diff>